<commit_message>
add map obstacles word file
</commit_message>
<xml_diff>
--- a/map/Map.docx
+++ b/map/Map.docx
@@ -128,7 +128,7 @@
           </mc:Choice>
           <mc:Fallback>
             <w:pict>
-              <v:group w14:anchorId="69BBD5C2" id="Group 10" o:spid="_x0000_s1026" style="position:absolute;margin-left:8pt;margin-top:444.5pt;width:457pt;height:183pt;z-index:251665408" coordsize="58039,23241" o:gfxdata="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">
+              <v:group w14:anchorId="24C655D8" id="Group 10" o:spid="_x0000_s1026" style="position:absolute;margin-left:8pt;margin-top:444.5pt;width:457pt;height:183pt;z-index:251665408" coordsize="58039,23241" o:gfxdata="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">
                 <v:shapetype id="_x0000_t6" coordsize="21600,21600" o:spt="6" path="m,l,21600r21600,xe">
                   <v:stroke joinstyle="miter"/>
                   <v:path gradientshapeok="t" o:connecttype="custom" o:connectlocs="0,0;0,10800;0,21600;10800,21600;21600,21600;10800,10800" textboxrect="1800,12600,12600,19800"/>
@@ -223,7 +223,7 @@
           </mc:Choice>
           <mc:Fallback>
             <w:pict>
-              <v:roundrect w14:anchorId="43C063C4" id="Rectangle: Rounded Corners 7" o:spid="_x0000_s1026" style="position:absolute;margin-left:16pt;margin-top:285pt;width:462pt;height:139pt;z-index:251662336;visibility:visible;mso-wrap-style:square;mso-width-percent:0;mso-height-percent:0;mso-wrap-distance-left:9pt;mso-wrap-distance-top:0;mso-wrap-distance-right:9pt;mso-wrap-distance-bottom:0;mso-position-horizontal:absolute;mso-position-horizontal-relative:text;mso-position-vertical:absolute;mso-position-vertical-relative:text;mso-width-percent:0;mso-height-percent:0;mso-width-relative:margin;mso-height-relative:margin;v-text-anchor:middle" arcsize="6678f" o:gfxdata="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" fillcolor="black [3213]" strokecolor="black [3213]" strokeweight="1pt">
+              <v:roundrect w14:anchorId="3711AB3F" id="Rectangle: Rounded Corners 7" o:spid="_x0000_s1026" style="position:absolute;margin-left:16pt;margin-top:285pt;width:462pt;height:139pt;z-index:251662336;visibility:visible;mso-wrap-style:square;mso-width-percent:0;mso-height-percent:0;mso-wrap-distance-left:9pt;mso-wrap-distance-top:0;mso-wrap-distance-right:9pt;mso-wrap-distance-bottom:0;mso-position-horizontal:absolute;mso-position-horizontal-relative:text;mso-position-vertical:absolute;mso-position-vertical-relative:text;mso-width-percent:0;mso-height-percent:0;mso-width-relative:margin;mso-height-relative:margin;v-text-anchor:middle" arcsize="6678f" o:gfxdata="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" fillcolor="black [3213]" strokecolor="black [3213]" strokeweight="1pt">
                 <v:stroke joinstyle="miter"/>
               </v:roundrect>
             </w:pict>
@@ -307,10 +307,244 @@
           </mc:Choice>
           <mc:Fallback>
             <w:pict>
-              <v:shape w14:anchorId="5A997FBD" id="L-Shape 6" o:spid="_x0000_s1026" style="position:absolute;margin-left:49pt;margin-top:-3pt;width:383pt;height:235pt;z-index:251661312;visibility:visible;mso-wrap-style:square;mso-height-percent:0;mso-wrap-distance-left:9pt;mso-wrap-distance-top:0;mso-wrap-distance-right:9pt;mso-wrap-distance-bottom:0;mso-position-horizontal:absolute;mso-position-horizontal-relative:text;mso-position-vertical:absolute;mso-position-vertical-relative:text;mso-height-percent:0;mso-height-relative:margin;v-text-anchor:middle" coordsize="4864100,2984500" o:gfxdata="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" path="m,l1975291,r,1980037l4864100,1980037r,1004463l,2984500,,xe" fillcolor="black [3213]" strokecolor="black [3213]" strokeweight="1pt">
+              <v:shape w14:anchorId="6D2E0516" id="L-Shape 6" o:spid="_x0000_s1026" style="position:absolute;margin-left:49pt;margin-top:-3pt;width:383pt;height:235pt;z-index:251661312;visibility:visible;mso-wrap-style:square;mso-height-percent:0;mso-wrap-distance-left:9pt;mso-wrap-distance-top:0;mso-wrap-distance-right:9pt;mso-wrap-distance-bottom:0;mso-position-horizontal:absolute;mso-position-horizontal-relative:text;mso-position-vertical:absolute;mso-position-vertical-relative:text;mso-height-percent:0;mso-height-relative:margin;v-text-anchor:middle" coordsize="4864100,2984500" o:gfxdata="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" path="m,l1975291,r,1980037l4864100,1980037r,1004463l,2984500,,xe" fillcolor="black [3213]" strokecolor="black [3213]" strokeweight="1pt">
                 <v:stroke joinstyle="miter"/>
                 <v:path arrowok="t" o:connecttype="custom" o:connectlocs="0,0;1975291,0;1975291,1980037;4864100,1980037;4864100,2984500;0,2984500;0,0" o:connectangles="0,0,0,0,0,0,0"/>
               </v:shape>
+            </w:pict>
+          </mc:Fallback>
+        </mc:AlternateContent>
+      </w:r>
+      <w:r>
+        <w:br w:type="page"/>
+      </w:r>
+    </w:p>
+    <w:p>
+      <w:r>
+        <w:rPr>
+          <w:noProof/>
+        </w:rPr>
+        <w:lastRenderedPageBreak/>
+        <mc:AlternateContent>
+          <mc:Choice Requires="wps">
+            <w:drawing>
+              <wp:anchor distT="0" distB="0" distL="114300" distR="114300" simplePos="0" relativeHeight="251666432" behindDoc="0" locked="0" layoutInCell="1" allowOverlap="1" wp14:anchorId="37E6B4DF" wp14:editId="2D1E66F6">
+                <wp:simplePos x="0" y="0"/>
+                <wp:positionH relativeFrom="column">
+                  <wp:posOffset>1603301</wp:posOffset>
+                </wp:positionH>
+                <wp:positionV relativeFrom="paragraph">
+                  <wp:posOffset>561310</wp:posOffset>
+                </wp:positionV>
+                <wp:extent cx="1490773" cy="1416346"/>
+                <wp:effectExtent l="19050" t="19050" r="33655" b="12700"/>
+                <wp:wrapNone/>
+                <wp:docPr id="1266642254" name="Isosceles Triangle 11"/>
+                <wp:cNvGraphicFramePr/>
+                <a:graphic xmlns:a="http://schemas.openxmlformats.org/drawingml/2006/main">
+                  <a:graphicData uri="http://schemas.microsoft.com/office/word/2010/wordprocessingShape">
+                    <wps:wsp>
+                      <wps:cNvSpPr/>
+                      <wps:spPr>
+                        <a:xfrm>
+                          <a:off x="0" y="0"/>
+                          <a:ext cx="1490773" cy="1416346"/>
+                        </a:xfrm>
+                        <a:prstGeom prst="triangle">
+                          <a:avLst/>
+                        </a:prstGeom>
+                      </wps:spPr>
+                      <wps:style>
+                        <a:lnRef idx="2">
+                          <a:schemeClr val="dk1">
+                            <a:shade val="15000"/>
+                          </a:schemeClr>
+                        </a:lnRef>
+                        <a:fillRef idx="1">
+                          <a:schemeClr val="dk1"/>
+                        </a:fillRef>
+                        <a:effectRef idx="0">
+                          <a:schemeClr val="dk1"/>
+                        </a:effectRef>
+                        <a:fontRef idx="minor">
+                          <a:schemeClr val="lt1"/>
+                        </a:fontRef>
+                      </wps:style>
+                      <wps:bodyPr rot="0" spcFirstLastPara="0" vertOverflow="overflow" horzOverflow="overflow" vert="horz" wrap="square" lIns="91440" tIns="45720" rIns="91440" bIns="45720" numCol="1" spcCol="0" rtlCol="0" fromWordArt="0" anchor="ctr" anchorCtr="0" forceAA="0" compatLnSpc="1">
+                        <a:prstTxWarp prst="textNoShape">
+                          <a:avLst/>
+                        </a:prstTxWarp>
+                        <a:noAutofit/>
+                      </wps:bodyPr>
+                    </wps:wsp>
+                  </a:graphicData>
+                </a:graphic>
+                <wp14:sizeRelH relativeFrom="margin">
+                  <wp14:pctWidth>0</wp14:pctWidth>
+                </wp14:sizeRelH>
+                <wp14:sizeRelV relativeFrom="margin">
+                  <wp14:pctHeight>0</wp14:pctHeight>
+                </wp14:sizeRelV>
+              </wp:anchor>
+            </w:drawing>
+          </mc:Choice>
+          <mc:Fallback>
+            <w:pict>
+              <v:shapetype w14:anchorId="47D81D00" id="_x0000_t5" coordsize="21600,21600" o:spt="5" adj="10800" path="m@0,l,21600r21600,xe">
+                <v:stroke joinstyle="miter"/>
+                <v:formulas>
+                  <v:f eqn="val #0"/>
+                  <v:f eqn="prod #0 1 2"/>
+                  <v:f eqn="sum @1 10800 0"/>
+                </v:formulas>
+                <v:path gradientshapeok="t" o:connecttype="custom" o:connectlocs="@0,0;@1,10800;0,21600;10800,21600;21600,21600;@2,10800" textboxrect="0,10800,10800,18000;5400,10800,16200,18000;10800,10800,21600,18000;0,7200,7200,21600;7200,7200,14400,21600;14400,7200,21600,21600"/>
+                <v:handles>
+                  <v:h position="#0,topLeft" xrange="0,21600"/>
+                </v:handles>
+              </v:shapetype>
+              <v:shape id="Isosceles Triangle 11" o:spid="_x0000_s1026" type="#_x0000_t5" style="position:absolute;margin-left:126.25pt;margin-top:44.2pt;width:117.4pt;height:111.5pt;z-index:251666432;visibility:visible;mso-wrap-style:square;mso-width-percent:0;mso-height-percent:0;mso-wrap-distance-left:9pt;mso-wrap-distance-top:0;mso-wrap-distance-right:9pt;mso-wrap-distance-bottom:0;mso-position-horizontal:absolute;mso-position-horizontal-relative:text;mso-position-vertical:absolute;mso-position-vertical-relative:text;mso-width-percent:0;mso-height-percent:0;mso-width-relative:margin;mso-height-relative:margin;v-text-anchor:middle" o:gfxdata="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" fillcolor="black [3200]" strokecolor="black [480]" strokeweight="1pt"/>
+            </w:pict>
+          </mc:Fallback>
+        </mc:AlternateContent>
+      </w:r>
+      <w:r>
+        <w:rPr>
+          <w:noProof/>
+        </w:rPr>
+        <mc:AlternateContent>
+          <mc:Choice Requires="wps">
+            <w:drawing>
+              <wp:anchor distT="0" distB="0" distL="114300" distR="114300" simplePos="0" relativeHeight="251668480" behindDoc="0" locked="0" layoutInCell="1" allowOverlap="1" wp14:anchorId="6D3A5FD4" wp14:editId="0991CC75">
+                <wp:simplePos x="0" y="0"/>
+                <wp:positionH relativeFrom="column">
+                  <wp:posOffset>1211876</wp:posOffset>
+                </wp:positionH>
+                <wp:positionV relativeFrom="paragraph">
+                  <wp:posOffset>5549900</wp:posOffset>
+                </wp:positionV>
+                <wp:extent cx="3402330" cy="1838960"/>
+                <wp:effectExtent l="0" t="0" r="26670" b="27940"/>
+                <wp:wrapNone/>
+                <wp:docPr id="1559391038" name="Rectangle: Diagonal Corners Snipped 13"/>
+                <wp:cNvGraphicFramePr/>
+                <a:graphic xmlns:a="http://schemas.openxmlformats.org/drawingml/2006/main">
+                  <a:graphicData uri="http://schemas.microsoft.com/office/word/2010/wordprocessingShape">
+                    <wps:wsp>
+                      <wps:cNvSpPr/>
+                      <wps:spPr>
+                        <a:xfrm>
+                          <a:off x="0" y="0"/>
+                          <a:ext cx="3402330" cy="1838960"/>
+                        </a:xfrm>
+                        <a:prstGeom prst="snip2DiagRect">
+                          <a:avLst>
+                            <a:gd name="adj1" fmla="val 50000"/>
+                            <a:gd name="adj2" fmla="val 31700"/>
+                          </a:avLst>
+                        </a:prstGeom>
+                      </wps:spPr>
+                      <wps:style>
+                        <a:lnRef idx="2">
+                          <a:schemeClr val="dk1">
+                            <a:shade val="15000"/>
+                          </a:schemeClr>
+                        </a:lnRef>
+                        <a:fillRef idx="1">
+                          <a:schemeClr val="dk1"/>
+                        </a:fillRef>
+                        <a:effectRef idx="0">
+                          <a:schemeClr val="dk1"/>
+                        </a:effectRef>
+                        <a:fontRef idx="minor">
+                          <a:schemeClr val="lt1"/>
+                        </a:fontRef>
+                      </wps:style>
+                      <wps:bodyPr rot="0" spcFirstLastPara="0" vertOverflow="overflow" horzOverflow="overflow" vert="horz" wrap="square" lIns="91440" tIns="45720" rIns="91440" bIns="45720" numCol="1" spcCol="0" rtlCol="0" fromWordArt="0" anchor="ctr" anchorCtr="0" forceAA="0" compatLnSpc="1">
+                        <a:prstTxWarp prst="textNoShape">
+                          <a:avLst/>
+                        </a:prstTxWarp>
+                        <a:noAutofit/>
+                      </wps:bodyPr>
+                    </wps:wsp>
+                  </a:graphicData>
+                </a:graphic>
+              </wp:anchor>
+            </w:drawing>
+          </mc:Choice>
+          <mc:Fallback>
+            <w:pict>
+              <v:shape w14:anchorId="19870E22" id="Rectangle: Diagonal Corners Snipped 13" o:spid="_x0000_s1026" style="position:absolute;margin-left:95.4pt;margin-top:437pt;width:267.9pt;height:144.8pt;z-index:251668480;visibility:visible;mso-wrap-style:square;mso-wrap-distance-left:9pt;mso-wrap-distance-top:0;mso-wrap-distance-right:9pt;mso-wrap-distance-bottom:0;mso-position-horizontal:absolute;mso-position-horizontal-relative:text;mso-position-vertical:absolute;mso-position-vertical-relative:text;v-text-anchor:middle" coordsize="3402330,1838960" o:gfxdata="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" path="m919480,l2819380,r582950,582950l3402330,919480r-919480,919480l582950,1838960,,1256010,,919480,919480,xe" fillcolor="black [3200]" strokecolor="black [480]" strokeweight="1pt">
+                <v:stroke joinstyle="miter"/>
+                <v:path arrowok="t" o:connecttype="custom" o:connectlocs="919480,0;2819380,0;3402330,582950;3402330,919480;2482850,1838960;582950,1838960;0,1256010;0,919480;919480,0" o:connectangles="0,0,0,0,0,0,0,0,0"/>
+              </v:shape>
+            </w:pict>
+          </mc:Fallback>
+        </mc:AlternateContent>
+      </w:r>
+      <w:r>
+        <w:rPr>
+          <w:noProof/>
+        </w:rPr>
+        <mc:AlternateContent>
+          <mc:Choice Requires="wps">
+            <w:drawing>
+              <wp:anchor distT="0" distB="0" distL="114300" distR="114300" simplePos="0" relativeHeight="251667456" behindDoc="0" locked="0" layoutInCell="1" allowOverlap="1" wp14:anchorId="09787393" wp14:editId="198036EF">
+                <wp:simplePos x="0" y="0"/>
+                <wp:positionH relativeFrom="column">
+                  <wp:posOffset>1148154</wp:posOffset>
+                </wp:positionH>
+                <wp:positionV relativeFrom="paragraph">
+                  <wp:posOffset>2647463</wp:posOffset>
+                </wp:positionV>
+                <wp:extent cx="3753293" cy="1658679"/>
+                <wp:effectExtent l="0" t="0" r="19050" b="17780"/>
+                <wp:wrapNone/>
+                <wp:docPr id="927044974" name="Rectangle 12"/>
+                <wp:cNvGraphicFramePr/>
+                <a:graphic xmlns:a="http://schemas.openxmlformats.org/drawingml/2006/main">
+                  <a:graphicData uri="http://schemas.microsoft.com/office/word/2010/wordprocessingShape">
+                    <wps:wsp>
+                      <wps:cNvSpPr/>
+                      <wps:spPr>
+                        <a:xfrm>
+                          <a:off x="0" y="0"/>
+                          <a:ext cx="3753293" cy="1658679"/>
+                        </a:xfrm>
+                        <a:prstGeom prst="rect">
+                          <a:avLst/>
+                        </a:prstGeom>
+                      </wps:spPr>
+                      <wps:style>
+                        <a:lnRef idx="2">
+                          <a:schemeClr val="dk1">
+                            <a:shade val="15000"/>
+                          </a:schemeClr>
+                        </a:lnRef>
+                        <a:fillRef idx="1">
+                          <a:schemeClr val="dk1"/>
+                        </a:fillRef>
+                        <a:effectRef idx="0">
+                          <a:schemeClr val="dk1"/>
+                        </a:effectRef>
+                        <a:fontRef idx="minor">
+                          <a:schemeClr val="lt1"/>
+                        </a:fontRef>
+                      </wps:style>
+                      <wps:bodyPr rot="0" spcFirstLastPara="0" vertOverflow="overflow" horzOverflow="overflow" vert="horz" wrap="square" lIns="91440" tIns="45720" rIns="91440" bIns="45720" numCol="1" spcCol="0" rtlCol="0" fromWordArt="0" anchor="ctr" anchorCtr="0" forceAA="0" compatLnSpc="1">
+                        <a:prstTxWarp prst="textNoShape">
+                          <a:avLst/>
+                        </a:prstTxWarp>
+                        <a:noAutofit/>
+                      </wps:bodyPr>
+                    </wps:wsp>
+                  </a:graphicData>
+                </a:graphic>
+              </wp:anchor>
+            </w:drawing>
+          </mc:Choice>
+          <mc:Fallback>
+            <w:pict>
+              <v:rect w14:anchorId="141A9654" id="Rectangle 12" o:spid="_x0000_s1026" style="position:absolute;margin-left:90.4pt;margin-top:208.45pt;width:295.55pt;height:130.6pt;z-index:251667456;visibility:visible;mso-wrap-style:square;mso-wrap-distance-left:9pt;mso-wrap-distance-top:0;mso-wrap-distance-right:9pt;mso-wrap-distance-bottom:0;mso-position-horizontal:absolute;mso-position-horizontal-relative:text;mso-position-vertical:absolute;mso-position-vertical-relative:text;v-text-anchor:middle" o:gfxdata="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" fillcolor="black [3200]" strokecolor="black [480]" strokeweight="1pt"/>
             </w:pict>
           </mc:Fallback>
         </mc:AlternateContent>
@@ -400,7 +634,7 @@
           </mc:Choice>
           <mc:Fallback>
             <w:pict>
-              <v:shapetype w14:anchorId="4D85252C" id="_x0000_t11" coordsize="21600,21600" o:spt="11" adj="5400" path="m@0,l@0@0,0@0,0@2@0@2@0,21600@1,21600@1@2,21600@2,21600@0@1@0@1,xe">
+              <v:shapetype w14:anchorId="039B22F3" id="_x0000_t11" coordsize="21600,21600" o:spt="11" adj="5400" path="m@0,l@0@0,0@0,0@2@0@2@0,21600@1,21600@1@2,21600@2,21600@0@1@0@1,xe">
                 <v:stroke joinstyle="miter"/>
                 <v:formulas>
                   <v:f eqn="val #0"/>
@@ -503,19 +737,7 @@
           </mc:Choice>
           <mc:Fallback>
             <w:pict>
-              <v:shapetype w14:anchorId="1C491402" id="_x0000_t5" coordsize="21600,21600" o:spt="5" adj="10800" path="m@0,l,21600r21600,xe">
-                <v:stroke joinstyle="miter"/>
-                <v:formulas>
-                  <v:f eqn="val #0"/>
-                  <v:f eqn="prod #0 1 2"/>
-                  <v:f eqn="sum @1 10800 0"/>
-                </v:formulas>
-                <v:path gradientshapeok="t" o:connecttype="custom" o:connectlocs="@0,0;@1,10800;0,21600;10800,21600;21600,21600;@2,10800" textboxrect="0,10800,10800,18000;5400,10800,16200,18000;10800,10800,21600,18000;0,7200,7200,21600;7200,7200,14400,21600;14400,7200,21600,21600"/>
-                <v:handles>
-                  <v:h position="#0,topLeft" xrange="0,21600"/>
-                </v:handles>
-              </v:shapetype>
-              <v:shape id="Isosceles Triangle 2" o:spid="_x0000_s1026" type="#_x0000_t5" style="position:absolute;margin-left:82pt;margin-top:208.25pt;width:313.5pt;height:200.5pt;z-index:251659264;visibility:visible;mso-wrap-style:square;mso-width-percent:0;mso-height-percent:0;mso-wrap-distance-left:9pt;mso-wrap-distance-top:0;mso-wrap-distance-right:9pt;mso-wrap-distance-bottom:0;mso-position-horizontal:absolute;mso-position-horizontal-relative:text;mso-position-vertical:absolute;mso-position-vertical-relative:text;mso-width-percent:0;mso-height-percent:0;mso-width-relative:margin;mso-height-relative:margin;v-text-anchor:middle" o:gfxdata="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" adj="13222" fillcolor="black [3213]" strokecolor="black [3213]" strokeweight="1pt"/>
+              <v:shape w14:anchorId="6CBA4593" id="Isosceles Triangle 2" o:spid="_x0000_s1026" type="#_x0000_t5" style="position:absolute;margin-left:82pt;margin-top:208.25pt;width:313.5pt;height:200.5pt;z-index:251659264;visibility:visible;mso-wrap-style:square;mso-width-percent:0;mso-height-percent:0;mso-wrap-distance-left:9pt;mso-wrap-distance-top:0;mso-wrap-distance-right:9pt;mso-wrap-distance-bottom:0;mso-position-horizontal:absolute;mso-position-horizontal-relative:text;mso-position-vertical:absolute;mso-position-vertical-relative:text;mso-width-percent:0;mso-height-percent:0;mso-width-relative:margin;mso-height-relative:margin;v-text-anchor:middle" o:gfxdata="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" adj="13222" fillcolor="black [3213]" strokecolor="black [3213]" strokeweight="1pt"/>
             </w:pict>
           </mc:Fallback>
         </mc:AlternateContent>
@@ -594,7 +816,7 @@
           </mc:Choice>
           <mc:Fallback>
             <w:pict>
-              <v:shape w14:anchorId="3F15590C" id="Rectangle: Diagonal Corners Snipped 1" o:spid="_x0000_s1026" style="position:absolute;margin-left:59pt;margin-top:3pt;width:351pt;height:163pt;z-index:251658240;visibility:visible;mso-wrap-style:square;mso-wrap-distance-left:9pt;mso-wrap-distance-top:0;mso-wrap-distance-right:9pt;mso-wrap-distance-bottom:0;mso-position-horizontal:absolute;mso-position-horizontal-relative:text;mso-position-vertical:absolute;mso-position-vertical-relative:text;v-text-anchor:middle" coordsize="4457700,2070100" o:gfxdata="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" path="m,l3591984,r865716,865716l4457700,2070100r,l865716,2070100,,1204384,,xe" fillcolor="black [3213]" strokecolor="black [3213]" strokeweight="1pt">
+              <v:shape w14:anchorId="6AF34EBE" id="Rectangle: Diagonal Corners Snipped 1" o:spid="_x0000_s1026" style="position:absolute;margin-left:59pt;margin-top:3pt;width:351pt;height:163pt;z-index:251658240;visibility:visible;mso-wrap-style:square;mso-wrap-distance-left:9pt;mso-wrap-distance-top:0;mso-wrap-distance-right:9pt;mso-wrap-distance-bottom:0;mso-position-horizontal:absolute;mso-position-horizontal-relative:text;mso-position-vertical:absolute;mso-position-vertical-relative:text;v-text-anchor:middle" coordsize="4457700,2070100" o:gfxdata="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" path="m,l3591984,r865716,865716l4457700,2070100r,l865716,2070100,,1204384,,xe" fillcolor="black [3213]" strokecolor="black [3213]" strokeweight="1pt">
                 <v:stroke joinstyle="miter"/>
                 <v:path arrowok="t" o:connecttype="custom" o:connectlocs="0,0;3591984,0;4457700,865716;4457700,2070100;4457700,2070100;865716,2070100;0,1204384;0,0" o:connectangles="0,0,0,0,0,0,0,0"/>
               </v:shape>

</xml_diff>